<commit_message>
Update Binary sistemler odev sorulari.docx
degisiklik yaptim week 3 odev
</commit_message>
<xml_diff>
--- a/week 3/Binary sistemler odev sorulari.docx
+++ b/week 3/Binary sistemler odev sorulari.docx
@@ -48,7 +48,16 @@
           <w:szCs w:val="40"/>
           <w:lang w:bidi="ar-EG"/>
         </w:rPr>
-        <w:t>19</w:t>
+        <w:t>1</w:t>
+      </w:r>
+      <w:r>
+        <w:rPr>
+          <w:color w:val="FF0000"/>
+          <w:sz w:val="40"/>
+          <w:szCs w:val="40"/>
+          <w:lang w:bidi="ar-EG"/>
+        </w:rPr>
+        <w:t>8</w:t>
       </w:r>
       <w:r>
         <w:rPr>
@@ -193,7 +202,18 @@
           <w:szCs w:val="30"/>
           <w:lang w:bidi="ar-EG"/>
         </w:rPr>
-        <w:t>19</w:t>
+        <w:t>1</w:t>
+      </w:r>
+      <w:r>
+        <w:rPr>
+          <w:b/>
+          <w:bCs/>
+          <w:color w:val="FF0000"/>
+          <w:sz w:val="30"/>
+          <w:szCs w:val="30"/>
+          <w:lang w:bidi="ar-EG"/>
+        </w:rPr>
+        <w:t>8</w:t>
       </w:r>
     </w:p>
     <w:p>
@@ -467,7 +487,6 @@
     <w:p>
       <w:pPr>
         <w:rPr>
-          <w:rFonts w:hint="cs"/>
           <w:color w:val="FF0000"/>
           <w:sz w:val="40"/>
           <w:szCs w:val="40"/>

</xml_diff>